<commit_message>
Good first draft of module 12 slides in biostats-2
</commit_message>
<xml_diff>
--- a/biostats-2/module12/images/hiv-intervention-analysis.docx
+++ b/biostats-2/module12/images/hiv-intervention-analysis.docx
@@ -46,6 +46,9 @@
     </w:p>
     <w:p>
       <w:r>
+        <w:rPr>
+          <w:noProof/>
+        </w:rPr>
         <w:drawing>
           <wp:inline distT="0" distB="0" distL="0" distR="0" wp14:anchorId="7B49D4CA" wp14:editId="7612AD47">
             <wp:extent cx="5943600" cy="3783330"/>
@@ -71,6 +74,242 @@
                     <a:xfrm>
                       <a:off x="0" y="0"/>
                       <a:ext cx="5943600" cy="3783330"/>
+                    </a:xfrm>
+                    <a:prstGeom prst="rect">
+                      <a:avLst/>
+                    </a:prstGeom>
+                  </pic:spPr>
+                </pic:pic>
+              </a:graphicData>
+            </a:graphic>
+          </wp:inline>
+        </w:drawing>
+      </w:r>
+    </w:p>
+    <w:p>
+      <w:r>
+        <w:lastRenderedPageBreak/>
+        <w:drawing>
+          <wp:inline distT="0" distB="0" distL="0" distR="0" wp14:anchorId="6599E9A4" wp14:editId="5CA52AC4">
+            <wp:extent cx="5410200" cy="2171700"/>
+            <wp:effectExtent l="0" t="0" r="0" b="0"/>
+            <wp:docPr id="1653445987" name="Picture 1" descr="A table with numbers and text&#10;&#10;Description automatically generated"/>
+            <wp:cNvGraphicFramePr>
+              <a:graphicFrameLocks xmlns:a="http://schemas.openxmlformats.org/drawingml/2006/main" noChangeAspect="1"/>
+            </wp:cNvGraphicFramePr>
+            <a:graphic xmlns:a="http://schemas.openxmlformats.org/drawingml/2006/main">
+              <a:graphicData uri="http://schemas.openxmlformats.org/drawingml/2006/picture">
+                <pic:pic xmlns:pic="http://schemas.openxmlformats.org/drawingml/2006/picture">
+                  <pic:nvPicPr>
+                    <pic:cNvPr id="1653445987" name="Picture 1" descr="A table with numbers and text&#10;&#10;Description automatically generated"/>
+                    <pic:cNvPicPr/>
+                  </pic:nvPicPr>
+                  <pic:blipFill>
+                    <a:blip r:embed="rId6"/>
+                    <a:stretch>
+                      <a:fillRect/>
+                    </a:stretch>
+                  </pic:blipFill>
+                  <pic:spPr>
+                    <a:xfrm>
+                      <a:off x="0" y="0"/>
+                      <a:ext cx="5410200" cy="2171700"/>
+                    </a:xfrm>
+                    <a:prstGeom prst="rect">
+                      <a:avLst/>
+                    </a:prstGeom>
+                  </pic:spPr>
+                </pic:pic>
+              </a:graphicData>
+            </a:graphic>
+          </wp:inline>
+        </w:drawing>
+      </w:r>
+    </w:p>
+    <w:p>
+      <w:r>
+        <w:drawing>
+          <wp:inline distT="0" distB="0" distL="0" distR="0" wp14:anchorId="38CB38DF" wp14:editId="67518360">
+            <wp:extent cx="2581275" cy="2533650"/>
+            <wp:effectExtent l="0" t="0" r="9525" b="0"/>
+            <wp:docPr id="1257704964" name="Picture 1" descr="A screenshot of a computer screen&#10;&#10;Description automatically generated"/>
+            <wp:cNvGraphicFramePr>
+              <a:graphicFrameLocks xmlns:a="http://schemas.openxmlformats.org/drawingml/2006/main" noChangeAspect="1"/>
+            </wp:cNvGraphicFramePr>
+            <a:graphic xmlns:a="http://schemas.openxmlformats.org/drawingml/2006/main">
+              <a:graphicData uri="http://schemas.openxmlformats.org/drawingml/2006/picture">
+                <pic:pic xmlns:pic="http://schemas.openxmlformats.org/drawingml/2006/picture">
+                  <pic:nvPicPr>
+                    <pic:cNvPr id="1257704964" name="Picture 1" descr="A screenshot of a computer screen&#10;&#10;Description automatically generated"/>
+                    <pic:cNvPicPr/>
+                  </pic:nvPicPr>
+                  <pic:blipFill>
+                    <a:blip r:embed="rId7"/>
+                    <a:stretch>
+                      <a:fillRect/>
+                    </a:stretch>
+                  </pic:blipFill>
+                  <pic:spPr>
+                    <a:xfrm>
+                      <a:off x="0" y="0"/>
+                      <a:ext cx="2581275" cy="2533650"/>
+                    </a:xfrm>
+                    <a:prstGeom prst="rect">
+                      <a:avLst/>
+                    </a:prstGeom>
+                  </pic:spPr>
+                </pic:pic>
+              </a:graphicData>
+            </a:graphic>
+          </wp:inline>
+        </w:drawing>
+      </w:r>
+    </w:p>
+    <w:p>
+      <w:r>
+        <w:drawing>
+          <wp:inline distT="0" distB="0" distL="0" distR="0" wp14:anchorId="093892CE" wp14:editId="5A6495DE">
+            <wp:extent cx="3067050" cy="733425"/>
+            <wp:effectExtent l="0" t="0" r="0" b="9525"/>
+            <wp:docPr id="1377961892" name="Picture 1" descr="A close-up of a sign&#10;&#10;Description automatically generated"/>
+            <wp:cNvGraphicFramePr>
+              <a:graphicFrameLocks xmlns:a="http://schemas.openxmlformats.org/drawingml/2006/main" noChangeAspect="1"/>
+            </wp:cNvGraphicFramePr>
+            <a:graphic xmlns:a="http://schemas.openxmlformats.org/drawingml/2006/main">
+              <a:graphicData uri="http://schemas.openxmlformats.org/drawingml/2006/picture">
+                <pic:pic xmlns:pic="http://schemas.openxmlformats.org/drawingml/2006/picture">
+                  <pic:nvPicPr>
+                    <pic:cNvPr id="1377961892" name="Picture 1" descr="A close-up of a sign&#10;&#10;Description automatically generated"/>
+                    <pic:cNvPicPr/>
+                  </pic:nvPicPr>
+                  <pic:blipFill>
+                    <a:blip r:embed="rId8"/>
+                    <a:stretch>
+                      <a:fillRect/>
+                    </a:stretch>
+                  </pic:blipFill>
+                  <pic:spPr>
+                    <a:xfrm>
+                      <a:off x="0" y="0"/>
+                      <a:ext cx="3067050" cy="733425"/>
+                    </a:xfrm>
+                    <a:prstGeom prst="rect">
+                      <a:avLst/>
+                    </a:prstGeom>
+                  </pic:spPr>
+                </pic:pic>
+              </a:graphicData>
+            </a:graphic>
+          </wp:inline>
+        </w:drawing>
+      </w:r>
+    </w:p>
+    <w:p>
+      <w:r>
+        <w:drawing>
+          <wp:inline distT="0" distB="0" distL="0" distR="0" wp14:anchorId="1B0B89A1" wp14:editId="24ABB763">
+            <wp:extent cx="3752850" cy="1457325"/>
+            <wp:effectExtent l="0" t="0" r="0" b="9525"/>
+            <wp:docPr id="305786549" name="Picture 1" descr="A screenshot of a test results&#10;&#10;Description automatically generated"/>
+            <wp:cNvGraphicFramePr>
+              <a:graphicFrameLocks xmlns:a="http://schemas.openxmlformats.org/drawingml/2006/main" noChangeAspect="1"/>
+            </wp:cNvGraphicFramePr>
+            <a:graphic xmlns:a="http://schemas.openxmlformats.org/drawingml/2006/main">
+              <a:graphicData uri="http://schemas.openxmlformats.org/drawingml/2006/picture">
+                <pic:pic xmlns:pic="http://schemas.openxmlformats.org/drawingml/2006/picture">
+                  <pic:nvPicPr>
+                    <pic:cNvPr id="305786549" name="Picture 1" descr="A screenshot of a test results&#10;&#10;Description automatically generated"/>
+                    <pic:cNvPicPr/>
+                  </pic:nvPicPr>
+                  <pic:blipFill>
+                    <a:blip r:embed="rId9"/>
+                    <a:stretch>
+                      <a:fillRect/>
+                    </a:stretch>
+                  </pic:blipFill>
+                  <pic:spPr>
+                    <a:xfrm>
+                      <a:off x="0" y="0"/>
+                      <a:ext cx="3752850" cy="1457325"/>
+                    </a:xfrm>
+                    <a:prstGeom prst="rect">
+                      <a:avLst/>
+                    </a:prstGeom>
+                  </pic:spPr>
+                </pic:pic>
+              </a:graphicData>
+            </a:graphic>
+          </wp:inline>
+        </w:drawing>
+      </w:r>
+    </w:p>
+    <w:p>
+      <w:r>
+        <w:lastRenderedPageBreak/>
+        <w:drawing>
+          <wp:inline distT="0" distB="0" distL="0" distR="0" wp14:anchorId="574A0B04" wp14:editId="4E956F38">
+            <wp:extent cx="5705475" cy="1895475"/>
+            <wp:effectExtent l="0" t="0" r="9525" b="9525"/>
+            <wp:docPr id="1343651454" name="Picture 1" descr="A screenshot of a graph&#10;&#10;Description automatically generated"/>
+            <wp:cNvGraphicFramePr>
+              <a:graphicFrameLocks xmlns:a="http://schemas.openxmlformats.org/drawingml/2006/main" noChangeAspect="1"/>
+            </wp:cNvGraphicFramePr>
+            <a:graphic xmlns:a="http://schemas.openxmlformats.org/drawingml/2006/main">
+              <a:graphicData uri="http://schemas.openxmlformats.org/drawingml/2006/picture">
+                <pic:pic xmlns:pic="http://schemas.openxmlformats.org/drawingml/2006/picture">
+                  <pic:nvPicPr>
+                    <pic:cNvPr id="1343651454" name="Picture 1" descr="A screenshot of a graph&#10;&#10;Description automatically generated"/>
+                    <pic:cNvPicPr/>
+                  </pic:nvPicPr>
+                  <pic:blipFill>
+                    <a:blip r:embed="rId10"/>
+                    <a:stretch>
+                      <a:fillRect/>
+                    </a:stretch>
+                  </pic:blipFill>
+                  <pic:spPr>
+                    <a:xfrm>
+                      <a:off x="0" y="0"/>
+                      <a:ext cx="5705475" cy="1895475"/>
+                    </a:xfrm>
+                    <a:prstGeom prst="rect">
+                      <a:avLst/>
+                    </a:prstGeom>
+                  </pic:spPr>
+                </pic:pic>
+              </a:graphicData>
+            </a:graphic>
+          </wp:inline>
+        </w:drawing>
+      </w:r>
+    </w:p>
+    <w:p>
+      <w:r>
+        <w:drawing>
+          <wp:inline distT="0" distB="0" distL="0" distR="0" wp14:anchorId="67C57779" wp14:editId="1D854A0E">
+            <wp:extent cx="3276600" cy="1133475"/>
+            <wp:effectExtent l="0" t="0" r="0" b="9525"/>
+            <wp:docPr id="1554099783" name="Picture 1" descr="A screenshot of a computer&#10;&#10;Description automatically generated"/>
+            <wp:cNvGraphicFramePr>
+              <a:graphicFrameLocks xmlns:a="http://schemas.openxmlformats.org/drawingml/2006/main" noChangeAspect="1"/>
+            </wp:cNvGraphicFramePr>
+            <a:graphic xmlns:a="http://schemas.openxmlformats.org/drawingml/2006/main">
+              <a:graphicData uri="http://schemas.openxmlformats.org/drawingml/2006/picture">
+                <pic:pic xmlns:pic="http://schemas.openxmlformats.org/drawingml/2006/picture">
+                  <pic:nvPicPr>
+                    <pic:cNvPr id="1554099783" name="Picture 1" descr="A screenshot of a computer&#10;&#10;Description automatically generated"/>
+                    <pic:cNvPicPr/>
+                  </pic:nvPicPr>
+                  <pic:blipFill>
+                    <a:blip r:embed="rId11"/>
+                    <a:stretch>
+                      <a:fillRect/>
+                    </a:stretch>
+                  </pic:blipFill>
+                  <pic:spPr>
+                    <a:xfrm>
+                      <a:off x="0" y="0"/>
+                      <a:ext cx="3276600" cy="1133475"/>
                     </a:xfrm>
                     <a:prstGeom prst="rect">
                       <a:avLst/>

</xml_diff>

<commit_message>
Updated part 5 of module 12 slides in biostats-2
</commit_message>
<xml_diff>
--- a/biostats-2/module12/images/hiv-intervention-analysis.docx
+++ b/biostats-2/module12/images/hiv-intervention-analysis.docx
@@ -88,6 +88,9 @@
     </w:p>
     <w:p>
       <w:r>
+        <w:rPr>
+          <w:noProof/>
+        </w:rPr>
         <w:lastRenderedPageBreak/>
         <w:drawing>
           <wp:inline distT="0" distB="0" distL="0" distR="0" wp14:anchorId="6599E9A4" wp14:editId="5CA52AC4">
@@ -128,6 +131,9 @@
     </w:p>
     <w:p>
       <w:r>
+        <w:rPr>
+          <w:noProof/>
+        </w:rPr>
         <w:drawing>
           <wp:inline distT="0" distB="0" distL="0" distR="0" wp14:anchorId="38CB38DF" wp14:editId="67518360">
             <wp:extent cx="2581275" cy="2533650"/>
@@ -167,6 +173,9 @@
     </w:p>
     <w:p>
       <w:r>
+        <w:rPr>
+          <w:noProof/>
+        </w:rPr>
         <w:drawing>
           <wp:inline distT="0" distB="0" distL="0" distR="0" wp14:anchorId="093892CE" wp14:editId="5A6495DE">
             <wp:extent cx="3067050" cy="733425"/>
@@ -206,6 +215,9 @@
     </w:p>
     <w:p>
       <w:r>
+        <w:rPr>
+          <w:noProof/>
+        </w:rPr>
         <w:drawing>
           <wp:inline distT="0" distB="0" distL="0" distR="0" wp14:anchorId="1B0B89A1" wp14:editId="24ABB763">
             <wp:extent cx="3752850" cy="1457325"/>
@@ -245,6 +257,9 @@
     </w:p>
     <w:p>
       <w:r>
+        <w:rPr>
+          <w:noProof/>
+        </w:rPr>
         <w:lastRenderedPageBreak/>
         <w:drawing>
           <wp:inline distT="0" distB="0" distL="0" distR="0" wp14:anchorId="574A0B04" wp14:editId="4E956F38">
@@ -285,6 +300,9 @@
     </w:p>
     <w:p>
       <w:r>
+        <w:rPr>
+          <w:noProof/>
+        </w:rPr>
         <w:drawing>
           <wp:inline distT="0" distB="0" distL="0" distR="0" wp14:anchorId="67C57779" wp14:editId="1D854A0E">
             <wp:extent cx="3276600" cy="1133475"/>
@@ -310,6 +328,85 @@
                     <a:xfrm>
                       <a:off x="0" y="0"/>
                       <a:ext cx="3276600" cy="1133475"/>
+                    </a:xfrm>
+                    <a:prstGeom prst="rect">
+                      <a:avLst/>
+                    </a:prstGeom>
+                  </pic:spPr>
+                </pic:pic>
+              </a:graphicData>
+            </a:graphic>
+          </wp:inline>
+        </w:drawing>
+      </w:r>
+    </w:p>
+    <w:p>
+      <w:r>
+        <w:drawing>
+          <wp:inline distT="0" distB="0" distL="0" distR="0" wp14:anchorId="6A9CC547" wp14:editId="01570173">
+            <wp:extent cx="5943600" cy="3504565"/>
+            <wp:effectExtent l="0" t="0" r="0" b="635"/>
+            <wp:docPr id="1365890658" name="Picture 1" descr="A graph of a normal value&#10;&#10;Description automatically generated"/>
+            <wp:cNvGraphicFramePr>
+              <a:graphicFrameLocks xmlns:a="http://schemas.openxmlformats.org/drawingml/2006/main" noChangeAspect="1"/>
+            </wp:cNvGraphicFramePr>
+            <a:graphic xmlns:a="http://schemas.openxmlformats.org/drawingml/2006/main">
+              <a:graphicData uri="http://schemas.openxmlformats.org/drawingml/2006/picture">
+                <pic:pic xmlns:pic="http://schemas.openxmlformats.org/drawingml/2006/picture">
+                  <pic:nvPicPr>
+                    <pic:cNvPr id="1365890658" name="Picture 1" descr="A graph of a normal value&#10;&#10;Description automatically generated"/>
+                    <pic:cNvPicPr/>
+                  </pic:nvPicPr>
+                  <pic:blipFill>
+                    <a:blip r:embed="rId12"/>
+                    <a:stretch>
+                      <a:fillRect/>
+                    </a:stretch>
+                  </pic:blipFill>
+                  <pic:spPr>
+                    <a:xfrm>
+                      <a:off x="0" y="0"/>
+                      <a:ext cx="5943600" cy="3504565"/>
+                    </a:xfrm>
+                    <a:prstGeom prst="rect">
+                      <a:avLst/>
+                    </a:prstGeom>
+                  </pic:spPr>
+                </pic:pic>
+              </a:graphicData>
+            </a:graphic>
+          </wp:inline>
+        </w:drawing>
+      </w:r>
+    </w:p>
+    <w:p>
+      <w:r>
+        <w:lastRenderedPageBreak/>
+        <w:drawing>
+          <wp:inline distT="0" distB="0" distL="0" distR="0" wp14:anchorId="3155575B" wp14:editId="5070CC19">
+            <wp:extent cx="5943600" cy="3504565"/>
+            <wp:effectExtent l="0" t="0" r="0" b="635"/>
+            <wp:docPr id="1740007322" name="Picture 1" descr="A graph with a line&#10;&#10;Description automatically generated"/>
+            <wp:cNvGraphicFramePr>
+              <a:graphicFrameLocks xmlns:a="http://schemas.openxmlformats.org/drawingml/2006/main" noChangeAspect="1"/>
+            </wp:cNvGraphicFramePr>
+            <a:graphic xmlns:a="http://schemas.openxmlformats.org/drawingml/2006/main">
+              <a:graphicData uri="http://schemas.openxmlformats.org/drawingml/2006/picture">
+                <pic:pic xmlns:pic="http://schemas.openxmlformats.org/drawingml/2006/picture">
+                  <pic:nvPicPr>
+                    <pic:cNvPr id="1740007322" name="Picture 1" descr="A graph with a line&#10;&#10;Description automatically generated"/>
+                    <pic:cNvPicPr/>
+                  </pic:nvPicPr>
+                  <pic:blipFill>
+                    <a:blip r:embed="rId13"/>
+                    <a:stretch>
+                      <a:fillRect/>
+                    </a:stretch>
+                  </pic:blipFill>
+                  <pic:spPr>
+                    <a:xfrm>
+                      <a:off x="0" y="0"/>
+                      <a:ext cx="5943600" cy="3504565"/>
                     </a:xfrm>
                     <a:prstGeom prst="rect">
                       <a:avLst/>

</xml_diff>